<commit_message>
Update 2-1. 서비스 수준 정책서(SLA) Ver. 1.2.docx
오타수정
</commit_message>
<xml_diff>
--- a/999. 원본 자료 현행화/현행화 작업完/2-1. 서비스 수준 정책서(SLA) Ver. 1.2.docx
+++ b/999. 원본 자료 현행화/현행화 작업完/2-1. 서비스 수준 정책서(SLA) Ver. 1.2.docx
@@ -1873,7 +1873,21 @@
                 <w:rFonts w:ascii="KoPub돋움체 Light" w:eastAsia="KoPub돋움체 Light" w:hAnsi="KoPub돋움체 Light" w:hint="eastAsia"/>
                 <w:szCs w:val="20"/>
               </w:rPr>
-              <w:t>담장자를 비롯한 내용 현행화</w:t>
+              <w:t>담</w:t>
+            </w:r>
+            <w:r>
+              <w:rPr>
+                <w:rFonts w:ascii="KoPub돋움체 Light" w:eastAsia="KoPub돋움체 Light" w:hAnsi="KoPub돋움체 Light" w:hint="eastAsia"/>
+                <w:szCs w:val="20"/>
+              </w:rPr>
+              <w:t>당</w:t>
+            </w:r>
+            <w:r>
+              <w:rPr>
+                <w:rFonts w:ascii="KoPub돋움체 Light" w:eastAsia="KoPub돋움체 Light" w:hAnsi="KoPub돋움체 Light" w:hint="eastAsia"/>
+                <w:szCs w:val="20"/>
+              </w:rPr>
+              <w:t>자를 비롯한 내용 현행화</w:t>
             </w:r>
           </w:p>
         </w:tc>
@@ -5132,47 +5146,7 @@
                                 <w:sz w:val="24"/>
                                 <w:szCs w:val="24"/>
                               </w:rPr>
-                              <w:t xml:space="preserve">컨설팅, 마이그레이션, </w:t>
-                            </w:r>
-                            <w:proofErr w:type="spellStart"/>
-                            <w:r>
-                              <w:rPr>
-                                <w:rFonts w:ascii="KoPub돋움체 Light" w:eastAsia="KoPub돋움체 Light" w:hAnsi="KoPub돋움체 Light" w:hint="eastAsia"/>
-                                <w:color w:val="000000" w:themeColor="text1"/>
-                                <w:sz w:val="24"/>
-                                <w:szCs w:val="24"/>
-                              </w:rPr>
-                              <w:t>매니지드</w:t>
-                            </w:r>
-                            <w:proofErr w:type="spellEnd"/>
-                            <w:r>
-                              <w:rPr>
-                                <w:rFonts w:ascii="KoPub돋움체 Light" w:eastAsia="KoPub돋움체 Light" w:hAnsi="KoPub돋움체 Light" w:hint="eastAsia"/>
-                                <w:color w:val="000000" w:themeColor="text1"/>
-                                <w:sz w:val="24"/>
-                                <w:szCs w:val="24"/>
-                              </w:rPr>
-                              <w:t xml:space="preserve">, </w:t>
-                            </w:r>
-                            <w:proofErr w:type="spellStart"/>
-                            <w:r>
-                              <w:rPr>
-                                <w:rFonts w:ascii="KoPub돋움체 Light" w:eastAsia="KoPub돋움체 Light" w:hAnsi="KoPub돋움체 Light" w:hint="eastAsia"/>
-                                <w:color w:val="000000" w:themeColor="text1"/>
-                                <w:sz w:val="24"/>
-                                <w:szCs w:val="24"/>
-                              </w:rPr>
-                              <w:t>XaaS</w:t>
-                            </w:r>
-                            <w:proofErr w:type="spellEnd"/>
-                            <w:r>
-                              <w:rPr>
-                                <w:rFonts w:ascii="KoPub돋움체 Light" w:eastAsia="KoPub돋움체 Light" w:hAnsi="KoPub돋움체 Light" w:hint="eastAsia"/>
-                                <w:color w:val="000000" w:themeColor="text1"/>
-                                <w:sz w:val="24"/>
-                                <w:szCs w:val="24"/>
-                              </w:rPr>
-                              <w:t xml:space="preserve"> 서비스 등을 대상으로 작성함.</w:t>
+                              <w:t>컨설팅, 마이그레이션, 매니지드, XaaS 서비스 등을 대상으로 작성함.</w:t>
                             </w:r>
                           </w:p>
                         </w:txbxContent>
@@ -5231,47 +5205,7 @@
                           <w:sz w:val="24"/>
                           <w:szCs w:val="24"/>
                         </w:rPr>
-                        <w:t xml:space="preserve">컨설팅, 마이그레이션, </w:t>
-                      </w:r>
-                      <w:proofErr w:type="spellStart"/>
-                      <w:r>
-                        <w:rPr>
-                          <w:rFonts w:ascii="KoPub돋움체 Light" w:eastAsia="KoPub돋움체 Light" w:hAnsi="KoPub돋움체 Light" w:hint="eastAsia"/>
-                          <w:color w:val="000000" w:themeColor="text1"/>
-                          <w:sz w:val="24"/>
-                          <w:szCs w:val="24"/>
-                        </w:rPr>
-                        <w:t>매니지드</w:t>
-                      </w:r>
-                      <w:proofErr w:type="spellEnd"/>
-                      <w:r>
-                        <w:rPr>
-                          <w:rFonts w:ascii="KoPub돋움체 Light" w:eastAsia="KoPub돋움체 Light" w:hAnsi="KoPub돋움체 Light" w:hint="eastAsia"/>
-                          <w:color w:val="000000" w:themeColor="text1"/>
-                          <w:sz w:val="24"/>
-                          <w:szCs w:val="24"/>
-                        </w:rPr>
-                        <w:t xml:space="preserve">, </w:t>
-                      </w:r>
-                      <w:proofErr w:type="spellStart"/>
-                      <w:r>
-                        <w:rPr>
-                          <w:rFonts w:ascii="KoPub돋움체 Light" w:eastAsia="KoPub돋움체 Light" w:hAnsi="KoPub돋움체 Light" w:hint="eastAsia"/>
-                          <w:color w:val="000000" w:themeColor="text1"/>
-                          <w:sz w:val="24"/>
-                          <w:szCs w:val="24"/>
-                        </w:rPr>
-                        <w:t>XaaS</w:t>
-                      </w:r>
-                      <w:proofErr w:type="spellEnd"/>
-                      <w:r>
-                        <w:rPr>
-                          <w:rFonts w:ascii="KoPub돋움체 Light" w:eastAsia="KoPub돋움체 Light" w:hAnsi="KoPub돋움체 Light" w:hint="eastAsia"/>
-                          <w:color w:val="000000" w:themeColor="text1"/>
-                          <w:sz w:val="24"/>
-                          <w:szCs w:val="24"/>
-                        </w:rPr>
-                        <w:t xml:space="preserve"> 서비스 등을 대상으로 작성함.</w:t>
+                        <w:t>컨설팅, 마이그레이션, 매니지드, XaaS 서비스 등을 대상으로 작성함.</w:t>
                       </w:r>
                     </w:p>
                   </w:txbxContent>
@@ -11529,7 +11463,7 @@
         <w:autoSpaceDE/>
         <w:autoSpaceDN/>
         <w:rPr>
-          <w:rFonts w:ascii="KoPub돋움체 Light" w:eastAsia="KoPub돋움체 Light" w:hAnsi="KoPub돋움체 Light" w:hint="eastAsia"/>
+          <w:rFonts w:ascii="KoPub돋움체 Light" w:eastAsia="KoPub돋움체 Light" w:hAnsi="KoPub돋움체 Light"/>
           <w:sz w:val="24"/>
           <w:szCs w:val="24"/>
         </w:rPr>
@@ -13470,26 +13404,59 @@
               <w:widowControl/>
               <w:jc w:val="center"/>
               <w:rPr>
+                <w:rFonts w:ascii="KoPub돋움체 Light" w:eastAsia="KoPub돋움체 Light" w:hAnsi="KoPub돋움체 Light"/>
+                <w:sz w:val="24"/>
+                <w:szCs w:val="24"/>
+              </w:rPr>
+            </w:pPr>
+            <w:r>
+              <w:rPr>
                 <w:rFonts w:ascii="KoPub돋움체 Light" w:eastAsia="KoPub돋움체 Light" w:hAnsi="KoPub돋움체 Light" w:hint="eastAsia"/>
                 <w:sz w:val="24"/>
                 <w:szCs w:val="24"/>
               </w:rPr>
-            </w:pPr>
+              <w:t>9</w:t>
+            </w:r>
+            <w:r>
+              <w:rPr>
+                <w:rFonts w:ascii="KoPub돋움체 Light" w:eastAsia="KoPub돋움체 Light" w:hAnsi="KoPub돋움체 Light"/>
+                <w:sz w:val="24"/>
+                <w:szCs w:val="24"/>
+              </w:rPr>
+              <w:t xml:space="preserve">5% </w:t>
+            </w:r>
             <w:r>
               <w:rPr>
                 <w:rFonts w:ascii="KoPub돋움체 Light" w:eastAsia="KoPub돋움체 Light" w:hAnsi="KoPub돋움체 Light" w:hint="eastAsia"/>
                 <w:sz w:val="24"/>
                 <w:szCs w:val="24"/>
               </w:rPr>
-              <w:t>9</w:t>
-            </w:r>
-            <w:r>
-              <w:rPr>
-                <w:rFonts w:ascii="KoPub돋움체 Light" w:eastAsia="KoPub돋움체 Light" w:hAnsi="KoPub돋움체 Light"/>
-                <w:sz w:val="24"/>
-                <w:szCs w:val="24"/>
-              </w:rPr>
-              <w:t xml:space="preserve">5% </w:t>
+              <w:t>미만</w:t>
+            </w:r>
+          </w:p>
+        </w:tc>
+        <w:tc>
+          <w:tcPr>
+            <w:tcW w:w="3592" w:type="dxa"/>
+            <w:vAlign w:val="center"/>
+          </w:tcPr>
+          <w:p>
+            <w:pPr>
+              <w:widowControl/>
+              <w:jc w:val="center"/>
+              <w:rPr>
+                <w:rFonts w:ascii="KoPub돋움체 Light" w:eastAsia="KoPub돋움체 Light" w:hAnsi="KoPub돋움체 Light"/>
+                <w:sz w:val="24"/>
+                <w:szCs w:val="24"/>
+              </w:rPr>
+            </w:pPr>
+            <w:r>
+              <w:rPr>
+                <w:rFonts w:ascii="KoPub돋움체 Light" w:eastAsia="KoPub돋움체 Light" w:hAnsi="KoPub돋움체 Light"/>
+                <w:sz w:val="24"/>
+                <w:szCs w:val="24"/>
+              </w:rPr>
+              <w:t>3</w:t>
             </w:r>
             <w:r>
               <w:rPr>
@@ -13497,48 +13464,7 @@
                 <w:sz w:val="24"/>
                 <w:szCs w:val="24"/>
               </w:rPr>
-              <w:t>미만</w:t>
-            </w:r>
-          </w:p>
-        </w:tc>
-        <w:tc>
-          <w:tcPr>
-            <w:tcW w:w="3592" w:type="dxa"/>
-            <w:vAlign w:val="center"/>
-          </w:tcPr>
-          <w:p>
-            <w:pPr>
-              <w:widowControl/>
-              <w:jc w:val="center"/>
-              <w:rPr>
-                <w:rFonts w:ascii="KoPub돋움체 Light" w:eastAsia="KoPub돋움체 Light" w:hAnsi="KoPub돋움체 Light" w:hint="eastAsia"/>
-                <w:sz w:val="24"/>
-                <w:szCs w:val="24"/>
-              </w:rPr>
-            </w:pPr>
-            <w:r>
-              <w:rPr>
-                <w:rFonts w:ascii="KoPub돋움체 Light" w:eastAsia="KoPub돋움체 Light" w:hAnsi="KoPub돋움체 Light"/>
-                <w:sz w:val="24"/>
-                <w:szCs w:val="24"/>
-              </w:rPr>
-              <w:t>3</w:t>
-            </w:r>
-            <w:r>
-              <w:rPr>
-                <w:rFonts w:ascii="KoPub돋움체 Light" w:eastAsia="KoPub돋움체 Light" w:hAnsi="KoPub돋움체 Light" w:hint="eastAsia"/>
-                <w:sz w:val="24"/>
-                <w:szCs w:val="24"/>
-              </w:rPr>
-              <w:t>개월 월 평균 사용금액의</w:t>
-            </w:r>
-            <w:r>
-              <w:rPr>
-                <w:rFonts w:ascii="KoPub돋움체 Light" w:eastAsia="KoPub돋움체 Light" w:hAnsi="KoPub돋움체 Light" w:hint="eastAsia"/>
-                <w:sz w:val="24"/>
-                <w:szCs w:val="24"/>
-              </w:rPr>
-              <w:t xml:space="preserve"> </w:t>
+              <w:t xml:space="preserve">개월 월 평균 사용금액의 </w:t>
             </w:r>
             <w:r>
               <w:rPr>
@@ -14210,33 +14136,33 @@
               <w:widowControl/>
               <w:jc w:val="center"/>
               <w:rPr>
+                <w:rFonts w:ascii="KoPub돋움체 Light" w:eastAsia="KoPub돋움체 Light" w:hAnsi="KoPub돋움체 Light"/>
+                <w:sz w:val="24"/>
+                <w:szCs w:val="24"/>
+              </w:rPr>
+            </w:pPr>
+            <w:r>
+              <w:rPr>
                 <w:rFonts w:ascii="KoPub돋움체 Light" w:eastAsia="KoPub돋움체 Light" w:hAnsi="KoPub돋움체 Light" w:hint="eastAsia"/>
                 <w:sz w:val="24"/>
                 <w:szCs w:val="24"/>
               </w:rPr>
-            </w:pPr>
+              <w:t>9</w:t>
+            </w:r>
+            <w:r>
+              <w:rPr>
+                <w:rFonts w:ascii="KoPub돋움체 Light" w:eastAsia="KoPub돋움체 Light" w:hAnsi="KoPub돋움체 Light"/>
+                <w:sz w:val="24"/>
+                <w:szCs w:val="24"/>
+              </w:rPr>
+              <w:t xml:space="preserve">5% </w:t>
+            </w:r>
             <w:r>
               <w:rPr>
                 <w:rFonts w:ascii="KoPub돋움체 Light" w:eastAsia="KoPub돋움체 Light" w:hAnsi="KoPub돋움체 Light" w:hint="eastAsia"/>
                 <w:sz w:val="24"/>
                 <w:szCs w:val="24"/>
               </w:rPr>
-              <w:t>9</w:t>
-            </w:r>
-            <w:r>
-              <w:rPr>
-                <w:rFonts w:ascii="KoPub돋움체 Light" w:eastAsia="KoPub돋움체 Light" w:hAnsi="KoPub돋움체 Light"/>
-                <w:sz w:val="24"/>
-                <w:szCs w:val="24"/>
-              </w:rPr>
-              <w:t xml:space="preserve">5% </w:t>
-            </w:r>
-            <w:r>
-              <w:rPr>
-                <w:rFonts w:ascii="KoPub돋움체 Light" w:eastAsia="KoPub돋움체 Light" w:hAnsi="KoPub돋움체 Light" w:hint="eastAsia"/>
-                <w:sz w:val="24"/>
-                <w:szCs w:val="24"/>
-              </w:rPr>
               <w:t>미만</w:t>
             </w:r>
           </w:p>
@@ -14251,7 +14177,7 @@
               <w:widowControl/>
               <w:jc w:val="center"/>
               <w:rPr>
-                <w:rFonts w:ascii="KoPub돋움체 Light" w:eastAsia="KoPub돋움체 Light" w:hAnsi="KoPub돋움체 Light" w:hint="eastAsia"/>
+                <w:rFonts w:ascii="KoPub돋움체 Light" w:eastAsia="KoPub돋움체 Light" w:hAnsi="KoPub돋움체 Light"/>
                 <w:sz w:val="24"/>
                 <w:szCs w:val="24"/>
               </w:rPr>
@@ -15105,7 +15031,7 @@
               <w:ind w:leftChars="0" w:left="0"/>
               <w:jc w:val="center"/>
               <w:rPr>
-                <w:rFonts w:ascii="KoPub돋움체 Light" w:eastAsia="KoPub돋움체 Light" w:hAnsi="KoPub돋움체 Light" w:hint="eastAsia"/>
+                <w:rFonts w:ascii="KoPub돋움체 Light" w:eastAsia="KoPub돋움체 Light" w:hAnsi="KoPub돋움체 Light"/>
                 <w:sz w:val="24"/>
                 <w:szCs w:val="24"/>
               </w:rPr>
@@ -15149,7 +15075,7 @@
               <w:ind w:leftChars="0" w:left="0"/>
               <w:jc w:val="center"/>
               <w:rPr>
-                <w:rFonts w:ascii="KoPub돋움체 Light" w:eastAsia="KoPub돋움체 Light" w:hAnsi="KoPub돋움체 Light" w:hint="eastAsia"/>
+                <w:rFonts w:ascii="KoPub돋움체 Light" w:eastAsia="KoPub돋움체 Light" w:hAnsi="KoPub돋움체 Light"/>
                 <w:sz w:val="24"/>
                 <w:szCs w:val="24"/>
               </w:rPr>
@@ -15212,7 +15138,7 @@
         <w:autoSpaceDN/>
         <w:jc w:val="left"/>
         <w:rPr>
-          <w:rFonts w:ascii="KoPub돋움체 Light" w:eastAsia="KoPub돋움체 Light" w:hAnsi="KoPub돋움체 Light" w:hint="eastAsia"/>
+          <w:rFonts w:ascii="KoPub돋움체 Light" w:eastAsia="KoPub돋움체 Light" w:hAnsi="KoPub돋움체 Light"/>
           <w:b/>
           <w:bCs/>
           <w:sz w:val="28"/>
@@ -22112,7 +22038,7 @@
         <w:autoSpaceDN/>
         <w:jc w:val="left"/>
         <w:rPr>
-          <w:rFonts w:ascii="KoPub돋움체 Light" w:eastAsia="KoPub돋움체 Light" w:hAnsi="KoPub돋움체 Light" w:hint="eastAsia"/>
+          <w:rFonts w:ascii="KoPub돋움체 Light" w:eastAsia="KoPub돋움체 Light" w:hAnsi="KoPub돋움체 Light"/>
           <w:iCs/>
           <w:sz w:val="24"/>
           <w:szCs w:val="24"/>
@@ -33204,6 +33130,7 @@
     <w:lsdException w:name="HTML Sample" w:semiHidden="1" w:unhideWhenUsed="1"/>
     <w:lsdException w:name="HTML Typewriter" w:semiHidden="1" w:unhideWhenUsed="1"/>
     <w:lsdException w:name="HTML Variable" w:semiHidden="1" w:unhideWhenUsed="1"/>
+    <w:lsdException w:name="Normal Table" w:semiHidden="1" w:unhideWhenUsed="1"/>
     <w:lsdException w:name="annotation subject" w:semiHidden="1" w:unhideWhenUsed="1"/>
     <w:lsdException w:name="No List" w:semiHidden="1" w:unhideWhenUsed="1"/>
     <w:lsdException w:name="Outline List 1" w:semiHidden="1" w:unhideWhenUsed="1"/>
@@ -33246,8 +33173,11 @@
     <w:lsdException w:name="Table Contemporary" w:semiHidden="1" w:unhideWhenUsed="1"/>
     <w:lsdException w:name="Table Elegant" w:semiHidden="1" w:unhideWhenUsed="1"/>
     <w:lsdException w:name="Table Professional" w:semiHidden="1" w:unhideWhenUsed="1"/>
+    <w:lsdException w:name="Table Subtle 1" w:semiHidden="1" w:unhideWhenUsed="1"/>
     <w:lsdException w:name="Table Subtle 2" w:semiHidden="1" w:unhideWhenUsed="1"/>
     <w:lsdException w:name="Table Web 1" w:semiHidden="1" w:unhideWhenUsed="1"/>
+    <w:lsdException w:name="Table Web 2" w:semiHidden="1" w:unhideWhenUsed="1"/>
+    <w:lsdException w:name="Table Web 3" w:semiHidden="1" w:unhideWhenUsed="1"/>
     <w:lsdException w:name="Balloon Text" w:semiHidden="1" w:unhideWhenUsed="1"/>
     <w:lsdException w:name="Table Grid" w:uiPriority="39"/>
     <w:lsdException w:name="Table Theme" w:semiHidden="1" w:unhideWhenUsed="1"/>

</xml_diff>